<commit_message>
Actual: Added responsibilities to pmp
</commit_message>
<xml_diff>
--- a/Inception/test submission pmp.docx
+++ b/Inception/test submission pmp.docx
@@ -239,7 +239,7 @@
         </w:rPr>
         <w:tab/>
       </w:r>
-      <w:hyperlink r:id="rId4" w:history="1">
+      <w:hyperlink r:id="rId5" w:history="1">
         <w:r>
           <w:rPr>
             <w:rFonts w:ascii="Arial" w:eastAsia="Times New Roman" w:hAnsi="Arial" w:cs="Arial"/>
@@ -255,9 +255,8 @@
       <w:pPr>
         <w:spacing w:after="0" w:line="240" w:lineRule="auto"/>
         <w:rPr>
-          <w:rFonts w:ascii="Times New Roman" w:eastAsia="Times New Roman" w:hAnsi="Times New Roman" w:cs="Times New Roman"/>
-          <w:sz w:val="24"/>
-          <w:szCs w:val="24"/>
+          <w:rFonts w:ascii="Arial" w:eastAsia="Times New Roman" w:hAnsi="Arial" w:cs="Arial"/>
+          <w:color w:val="000000"/>
           <w:lang w:val="en-US"/>
         </w:rPr>
       </w:pPr>
@@ -315,18 +314,16 @@
           <w:lang w:val="en-US"/>
         </w:rPr>
         <w:tab/>
-        <w:t xml:space="preserve">Joshua </w:t>
-      </w:r>
-      <w:proofErr w:type="gramStart"/>
-      <w:r>
-        <w:rPr>
-          <w:rFonts w:ascii="Arial" w:eastAsia="Times New Roman" w:hAnsi="Arial" w:cs="Arial"/>
-          <w:color w:val="000000"/>
-          <w:lang w:val="en-US"/>
-        </w:rPr>
-        <w:t>De  Luca</w:t>
-      </w:r>
-      <w:proofErr w:type="gramEnd"/>
+        <w:t xml:space="preserve">Joshua De </w:t>
+      </w:r>
+      <w:r>
+        <w:rPr>
+          <w:rFonts w:ascii="Arial" w:eastAsia="Times New Roman" w:hAnsi="Arial" w:cs="Arial"/>
+          <w:color w:val="000000"/>
+          <w:lang w:val="en-US"/>
+        </w:rPr>
+        <w:t>Luca</w:t>
+      </w:r>
     </w:p>
     <w:p>
       <w:pPr>
@@ -354,7 +351,7 @@
         </w:rPr>
         <w:tab/>
       </w:r>
-      <w:hyperlink r:id="rId5" w:history="1">
+      <w:hyperlink r:id="rId6" w:history="1">
         <w:r>
           <w:rPr>
             <w:rFonts w:ascii="Arial" w:eastAsia="Times New Roman" w:hAnsi="Arial" w:cs="Arial"/>
@@ -370,9 +367,8 @@
       <w:pPr>
         <w:spacing w:after="0" w:line="240" w:lineRule="auto"/>
         <w:rPr>
-          <w:rFonts w:ascii="Times New Roman" w:eastAsia="Times New Roman" w:hAnsi="Times New Roman" w:cs="Times New Roman"/>
-          <w:sz w:val="24"/>
-          <w:szCs w:val="24"/>
+          <w:rFonts w:ascii="Arial" w:eastAsia="Times New Roman" w:hAnsi="Arial" w:cs="Arial"/>
+          <w:color w:val="000000"/>
           <w:lang w:val="en-US"/>
         </w:rPr>
       </w:pPr>
@@ -398,6 +394,79 @@
       <w:pPr>
         <w:spacing w:after="0" w:line="240" w:lineRule="auto"/>
         <w:rPr>
+          <w:rFonts w:ascii="Arial" w:eastAsia="Times New Roman" w:hAnsi="Arial" w:cs="Arial"/>
+          <w:color w:val="000000"/>
+          <w:lang w:val="en-US"/>
+        </w:rPr>
+      </w:pPr>
+      <w:r>
+        <w:rPr>
+          <w:rFonts w:ascii="Arial" w:eastAsia="Times New Roman" w:hAnsi="Arial" w:cs="Arial"/>
+          <w:color w:val="000000"/>
+          <w:lang w:val="en-US"/>
+        </w:rPr>
+        <w:t>Responsibilities:</w:t>
+      </w:r>
+    </w:p>
+    <w:p>
+      <w:pPr>
+        <w:pStyle w:val="ListParagraph"/>
+        <w:numPr>
+          <w:ilvl w:val="0"/>
+          <w:numId w:val="3"/>
+        </w:numPr>
+        <w:spacing w:after="0" w:line="240" w:lineRule="auto"/>
+        <w:rPr>
+          <w:rFonts w:ascii="Times New Roman" w:eastAsia="Times New Roman" w:hAnsi="Times New Roman" w:cs="Times New Roman"/>
+          <w:sz w:val="24"/>
+          <w:szCs w:val="24"/>
+          <w:lang w:val="en-US"/>
+        </w:rPr>
+      </w:pPr>
+      <w:r>
+        <w:rPr>
+          <w:rFonts w:ascii="Arial" w:eastAsia="Times New Roman" w:hAnsi="Arial" w:cs="Arial"/>
+          <w:lang w:val="en-US"/>
+        </w:rPr>
+        <w:t>Evaluates the testing of features</w:t>
+      </w:r>
+    </w:p>
+    <w:p>
+      <w:pPr>
+        <w:pStyle w:val="ListParagraph"/>
+        <w:numPr>
+          <w:ilvl w:val="0"/>
+          <w:numId w:val="3"/>
+        </w:numPr>
+        <w:spacing w:after="0" w:line="240" w:lineRule="auto"/>
+        <w:rPr>
+          <w:rFonts w:ascii="Times New Roman" w:eastAsia="Times New Roman" w:hAnsi="Times New Roman" w:cs="Times New Roman"/>
+          <w:sz w:val="24"/>
+          <w:szCs w:val="24"/>
+          <w:lang w:val="en-US"/>
+        </w:rPr>
+      </w:pPr>
+      <w:r>
+        <w:rPr>
+          <w:rFonts w:ascii="Arial" w:eastAsia="Times New Roman" w:hAnsi="Arial" w:cs="Arial"/>
+          <w:lang w:val="en-US"/>
+        </w:rPr>
+        <w:t xml:space="preserve">Has the final say on the whether a feature is </w:t>
+      </w:r>
+      <w:proofErr w:type="gramStart"/>
+      <w:r>
+        <w:rPr>
+          <w:rFonts w:ascii="Arial" w:eastAsia="Times New Roman" w:hAnsi="Arial" w:cs="Arial"/>
+          <w:lang w:val="en-US"/>
+        </w:rPr>
+        <w:t>finished</w:t>
+      </w:r>
+      <w:proofErr w:type="gramEnd"/>
+    </w:p>
+    <w:p>
+      <w:pPr>
+        <w:spacing w:after="0" w:line="240" w:lineRule="auto"/>
+        <w:rPr>
           <w:rFonts w:ascii="Times New Roman" w:eastAsia="Times New Roman" w:hAnsi="Times New Roman" w:cs="Times New Roman"/>
           <w:sz w:val="24"/>
           <w:szCs w:val="24"/>
@@ -459,7 +528,7 @@
         </w:rPr>
         <w:tab/>
       </w:r>
-      <w:hyperlink r:id="rId6" w:history="1">
+      <w:hyperlink r:id="rId7" w:history="1">
         <w:r>
           <w:rPr>
             <w:rFonts w:ascii="Arial" w:eastAsia="Times New Roman" w:hAnsi="Arial" w:cs="Arial"/>
@@ -475,9 +544,8 @@
       <w:pPr>
         <w:spacing w:after="0" w:line="240" w:lineRule="auto"/>
         <w:rPr>
-          <w:rFonts w:ascii="Times New Roman" w:eastAsia="Times New Roman" w:hAnsi="Times New Roman" w:cs="Times New Roman"/>
-          <w:sz w:val="24"/>
-          <w:szCs w:val="24"/>
+          <w:rFonts w:ascii="Arial" w:eastAsia="Times New Roman" w:hAnsi="Arial" w:cs="Arial"/>
+          <w:color w:val="000000"/>
           <w:lang w:val="en-US"/>
         </w:rPr>
       </w:pPr>
@@ -496,8 +564,162 @@
           <w:lang w:val="en-US"/>
         </w:rPr>
         <w:tab/>
-        <w:t>Developer</w:t>
-      </w:r>
+      </w:r>
+      <w:r>
+        <w:rPr>
+          <w:rFonts w:ascii="Arial" w:eastAsia="Times New Roman" w:hAnsi="Arial" w:cs="Arial"/>
+          <w:color w:val="000000"/>
+          <w:lang w:val="en-US"/>
+        </w:rPr>
+        <w:t>Product</w:t>
+      </w:r>
+      <w:r>
+        <w:rPr>
+          <w:rFonts w:ascii="Arial" w:eastAsia="Times New Roman" w:hAnsi="Arial" w:cs="Arial"/>
+          <w:color w:val="000000"/>
+          <w:lang w:val="en-US"/>
+        </w:rPr>
+        <w:t xml:space="preserve"> </w:t>
+      </w:r>
+      <w:r>
+        <w:rPr>
+          <w:rFonts w:ascii="Arial" w:eastAsia="Times New Roman" w:hAnsi="Arial" w:cs="Arial"/>
+          <w:color w:val="000000"/>
+          <w:lang w:val="en-US"/>
+        </w:rPr>
+        <w:t>Owner, Developer</w:t>
+      </w:r>
+    </w:p>
+    <w:p>
+      <w:pPr>
+        <w:spacing w:after="0" w:line="240" w:lineRule="auto"/>
+        <w:rPr>
+          <w:rFonts w:ascii="Arial" w:eastAsia="Times New Roman" w:hAnsi="Arial" w:cs="Arial"/>
+          <w:color w:val="000000"/>
+          <w:lang w:val="en-US"/>
+        </w:rPr>
+      </w:pPr>
+      <w:r>
+        <w:rPr>
+          <w:rFonts w:ascii="Arial" w:eastAsia="Times New Roman" w:hAnsi="Arial" w:cs="Arial"/>
+          <w:color w:val="000000"/>
+          <w:lang w:val="en-US"/>
+        </w:rPr>
+        <w:t>Responsibilities:</w:t>
+      </w:r>
+    </w:p>
+    <w:p>
+      <w:pPr>
+        <w:pStyle w:val="ListParagraph"/>
+        <w:numPr>
+          <w:ilvl w:val="0"/>
+          <w:numId w:val="2"/>
+        </w:numPr>
+        <w:spacing w:after="0" w:line="240" w:lineRule="auto"/>
+        <w:rPr>
+          <w:rFonts w:ascii="Times New Roman" w:eastAsia="Times New Roman" w:hAnsi="Times New Roman" w:cs="Times New Roman"/>
+          <w:sz w:val="24"/>
+          <w:szCs w:val="24"/>
+          <w:lang w:val="en-US"/>
+        </w:rPr>
+      </w:pPr>
+      <w:r>
+        <w:rPr>
+          <w:rFonts w:ascii="Arial" w:eastAsia="Times New Roman" w:hAnsi="Arial" w:cs="Arial"/>
+          <w:lang w:val="en-US"/>
+        </w:rPr>
+        <w:t>Act as the primary communicator with the client liaison</w:t>
+      </w:r>
+    </w:p>
+    <w:p>
+      <w:pPr>
+        <w:pStyle w:val="ListParagraph"/>
+        <w:numPr>
+          <w:ilvl w:val="0"/>
+          <w:numId w:val="2"/>
+        </w:numPr>
+        <w:spacing w:after="0" w:line="240" w:lineRule="auto"/>
+        <w:rPr>
+          <w:rFonts w:ascii="Times New Roman" w:eastAsia="Times New Roman" w:hAnsi="Times New Roman" w:cs="Times New Roman"/>
+          <w:sz w:val="24"/>
+          <w:szCs w:val="24"/>
+          <w:lang w:val="en-US"/>
+        </w:rPr>
+      </w:pPr>
+      <w:r>
+        <w:rPr>
+          <w:rFonts w:ascii="Arial" w:eastAsia="Times New Roman" w:hAnsi="Arial" w:cs="Arial"/>
+          <w:szCs w:val="24"/>
+          <w:lang w:val="en-US"/>
+        </w:rPr>
+        <w:t>Present client requirement</w:t>
+      </w:r>
+      <w:r>
+        <w:rPr>
+          <w:rFonts w:ascii="Arial" w:eastAsia="Times New Roman" w:hAnsi="Arial" w:cs="Arial"/>
+          <w:szCs w:val="24"/>
+          <w:lang w:val="en-US"/>
+        </w:rPr>
+        <w:t>s to the team</w:t>
+      </w:r>
+      <w:r>
+        <w:rPr>
+          <w:rFonts w:ascii="Arial" w:eastAsia="Times New Roman" w:hAnsi="Arial" w:cs="Arial"/>
+          <w:szCs w:val="24"/>
+          <w:lang w:val="en-US"/>
+        </w:rPr>
+        <w:t xml:space="preserve"> to aid in creation of product backlog</w:t>
+      </w:r>
+    </w:p>
+    <w:p>
+      <w:pPr>
+        <w:pStyle w:val="ListParagraph"/>
+        <w:numPr>
+          <w:ilvl w:val="0"/>
+          <w:numId w:val="2"/>
+        </w:numPr>
+        <w:spacing w:after="0" w:line="240" w:lineRule="auto"/>
+        <w:rPr>
+          <w:rFonts w:ascii="Times New Roman" w:eastAsia="Times New Roman" w:hAnsi="Times New Roman" w:cs="Times New Roman"/>
+          <w:sz w:val="24"/>
+          <w:szCs w:val="24"/>
+          <w:lang w:val="en-US"/>
+        </w:rPr>
+      </w:pPr>
+      <w:r>
+        <w:rPr>
+          <w:rFonts w:ascii="Arial" w:eastAsia="Times New Roman" w:hAnsi="Arial" w:cs="Arial"/>
+          <w:szCs w:val="24"/>
+          <w:lang w:val="en-US"/>
+        </w:rPr>
+        <w:t>Lead discussion in prioritization of user stories</w:t>
+      </w:r>
+    </w:p>
+    <w:p>
+      <w:pPr>
+        <w:pStyle w:val="ListParagraph"/>
+        <w:numPr>
+          <w:ilvl w:val="0"/>
+          <w:numId w:val="2"/>
+        </w:numPr>
+        <w:spacing w:after="0" w:line="240" w:lineRule="auto"/>
+        <w:rPr>
+          <w:rFonts w:ascii="Times New Roman" w:eastAsia="Times New Roman" w:hAnsi="Times New Roman" w:cs="Times New Roman"/>
+          <w:sz w:val="24"/>
+          <w:szCs w:val="24"/>
+          <w:lang w:val="en-US"/>
+        </w:rPr>
+      </w:pPr>
+      <w:r>
+        <w:rPr>
+          <w:rFonts w:ascii="Arial" w:eastAsia="Times New Roman" w:hAnsi="Arial" w:cs="Arial"/>
+          <w:szCs w:val="24"/>
+          <w:lang w:val="en-US"/>
+        </w:rPr>
+        <w:t>Aid in backlog refinement during product review</w:t>
+      </w:r>
+      <w:bookmarkStart w:id="0" w:name="_GoBack"/>
+      <w:bookmarkEnd w:id="0"/>
     </w:p>
     <w:p>
       <w:pPr>
@@ -564,7 +786,7 @@
         </w:rPr>
         <w:tab/>
       </w:r>
-      <w:hyperlink r:id="rId7" w:history="1">
+      <w:hyperlink r:id="rId8" w:history="1">
         <w:r>
           <w:rPr>
             <w:rFonts w:ascii="Arial" w:eastAsia="Times New Roman" w:hAnsi="Arial" w:cs="Arial"/>
@@ -580,9 +802,8 @@
       <w:pPr>
         <w:spacing w:after="0" w:line="240" w:lineRule="auto"/>
         <w:rPr>
-          <w:rFonts w:ascii="Times New Roman" w:eastAsia="Times New Roman" w:hAnsi="Times New Roman" w:cs="Times New Roman"/>
-          <w:sz w:val="24"/>
-          <w:szCs w:val="24"/>
+          <w:rFonts w:ascii="Arial" w:eastAsia="Times New Roman" w:hAnsi="Arial" w:cs="Arial"/>
+          <w:color w:val="000000"/>
           <w:lang w:val="en-US"/>
         </w:rPr>
       </w:pPr>
@@ -601,24 +822,7 @@
           <w:lang w:val="en-US"/>
         </w:rPr>
         <w:tab/>
-      </w:r>
-      <w:proofErr w:type="spellStart"/>
-      <w:r>
-        <w:rPr>
-          <w:rFonts w:ascii="Arial" w:eastAsia="Times New Roman" w:hAnsi="Arial" w:cs="Arial"/>
-          <w:color w:val="000000"/>
-          <w:lang w:val="en-US"/>
-        </w:rPr>
-        <w:t>ProductOwner</w:t>
-      </w:r>
-      <w:proofErr w:type="spellEnd"/>
-      <w:r>
-        <w:rPr>
-          <w:rFonts w:ascii="Arial" w:eastAsia="Times New Roman" w:hAnsi="Arial" w:cs="Arial"/>
-          <w:color w:val="000000"/>
-          <w:lang w:val="en-US"/>
-        </w:rPr>
-        <w:t>, Developer</w:t>
+        <w:t>Developer</w:t>
       </w:r>
     </w:p>
     <w:p>
@@ -686,7 +890,7 @@
         </w:rPr>
         <w:tab/>
       </w:r>
-      <w:hyperlink r:id="rId8" w:history="1">
+      <w:hyperlink r:id="rId9" w:history="1">
         <w:r>
           <w:rPr>
             <w:rFonts w:ascii="Arial" w:eastAsia="Times New Roman" w:hAnsi="Arial" w:cs="Arial"/>
@@ -702,9 +906,8 @@
       <w:pPr>
         <w:spacing w:after="0" w:line="240" w:lineRule="auto"/>
         <w:rPr>
-          <w:rFonts w:ascii="Times New Roman" w:eastAsia="Times New Roman" w:hAnsi="Times New Roman" w:cs="Times New Roman"/>
-          <w:sz w:val="24"/>
-          <w:szCs w:val="24"/>
+          <w:rFonts w:ascii="Arial" w:eastAsia="Times New Roman" w:hAnsi="Arial" w:cs="Arial"/>
+          <w:color w:val="000000"/>
           <w:lang w:val="en-US"/>
         </w:rPr>
       </w:pPr>
@@ -730,6 +933,215 @@
       <w:pPr>
         <w:spacing w:after="0" w:line="240" w:lineRule="auto"/>
         <w:rPr>
+          <w:rFonts w:ascii="Arial" w:eastAsia="Times New Roman" w:hAnsi="Arial" w:cs="Arial"/>
+          <w:color w:val="000000"/>
+          <w:lang w:val="en-US"/>
+        </w:rPr>
+      </w:pPr>
+      <w:r>
+        <w:rPr>
+          <w:rFonts w:ascii="Arial" w:eastAsia="Times New Roman" w:hAnsi="Arial" w:cs="Arial"/>
+          <w:color w:val="000000"/>
+          <w:lang w:val="en-US"/>
+        </w:rPr>
+        <w:t>Responsibilities:</w:t>
+      </w:r>
+    </w:p>
+    <w:p>
+      <w:pPr>
+        <w:pStyle w:val="ListParagraph"/>
+        <w:numPr>
+          <w:ilvl w:val="0"/>
+          <w:numId w:val="1"/>
+        </w:numPr>
+        <w:spacing w:after="0" w:line="240" w:lineRule="auto"/>
+        <w:rPr>
+          <w:rFonts w:ascii="Times New Roman" w:eastAsia="Times New Roman" w:hAnsi="Times New Roman" w:cs="Times New Roman"/>
+          <w:sz w:val="24"/>
+          <w:szCs w:val="24"/>
+          <w:lang w:val="en-US"/>
+        </w:rPr>
+      </w:pPr>
+      <w:r>
+        <w:rPr>
+          <w:rFonts w:ascii="Arial" w:eastAsia="Times New Roman" w:hAnsi="Arial" w:cs="Arial"/>
+          <w:szCs w:val="24"/>
+          <w:lang w:val="en-US"/>
+        </w:rPr>
+        <w:t>Lead and manage all meetings, including sprint plan meetings, biweekly scrums and retrospectives</w:t>
+      </w:r>
+    </w:p>
+    <w:p>
+      <w:pPr>
+        <w:pStyle w:val="ListParagraph"/>
+        <w:numPr>
+          <w:ilvl w:val="0"/>
+          <w:numId w:val="1"/>
+        </w:numPr>
+        <w:spacing w:after="0" w:line="240" w:lineRule="auto"/>
+        <w:rPr>
+          <w:rFonts w:ascii="Times New Roman" w:eastAsia="Times New Roman" w:hAnsi="Times New Roman" w:cs="Times New Roman"/>
+          <w:sz w:val="24"/>
+          <w:szCs w:val="24"/>
+          <w:lang w:val="en-US"/>
+        </w:rPr>
+      </w:pPr>
+      <w:r>
+        <w:rPr>
+          <w:rFonts w:ascii="Arial" w:eastAsia="Times New Roman" w:hAnsi="Arial" w:cs="Arial"/>
+          <w:szCs w:val="24"/>
+          <w:lang w:val="en-US"/>
+        </w:rPr>
+        <w:t>Handles conflicts within the team</w:t>
+      </w:r>
+    </w:p>
+    <w:p>
+      <w:pPr>
+        <w:pStyle w:val="ListParagraph"/>
+        <w:numPr>
+          <w:ilvl w:val="0"/>
+          <w:numId w:val="1"/>
+        </w:numPr>
+        <w:spacing w:after="0" w:line="240" w:lineRule="auto"/>
+        <w:rPr>
+          <w:rFonts w:ascii="Times New Roman" w:eastAsia="Times New Roman" w:hAnsi="Times New Roman" w:cs="Times New Roman"/>
+          <w:sz w:val="24"/>
+          <w:szCs w:val="24"/>
+          <w:lang w:val="en-US"/>
+        </w:rPr>
+      </w:pPr>
+      <w:r>
+        <w:rPr>
+          <w:rFonts w:ascii="Arial" w:eastAsia="Times New Roman" w:hAnsi="Arial" w:cs="Arial"/>
+          <w:szCs w:val="24"/>
+          <w:lang w:val="en-US"/>
+        </w:rPr>
+        <w:t>Resolve issues that stand in the way of progress</w:t>
+      </w:r>
+    </w:p>
+    <w:p>
+      <w:pPr>
+        <w:spacing w:after="0" w:line="240" w:lineRule="auto"/>
+        <w:rPr>
+          <w:rFonts w:ascii="Times New Roman" w:eastAsia="Times New Roman" w:hAnsi="Times New Roman" w:cs="Times New Roman"/>
+          <w:sz w:val="24"/>
+          <w:szCs w:val="24"/>
+          <w:lang w:val="en-US"/>
+        </w:rPr>
+      </w:pPr>
+    </w:p>
+    <w:p>
+      <w:pPr>
+        <w:spacing w:after="0" w:line="240" w:lineRule="auto"/>
+        <w:rPr>
+          <w:rFonts w:ascii="Arial" w:eastAsia="Times New Roman" w:hAnsi="Arial" w:cs="Arial"/>
+          <w:color w:val="000000"/>
+          <w:lang w:val="en-US"/>
+        </w:rPr>
+      </w:pPr>
+      <w:r>
+        <w:rPr>
+          <w:rFonts w:ascii="Arial" w:eastAsia="Times New Roman" w:hAnsi="Arial" w:cs="Arial"/>
+          <w:color w:val="000000"/>
+          <w:lang w:val="en-US"/>
+        </w:rPr>
+        <w:t xml:space="preserve">In addition to the </w:t>
+      </w:r>
+      <w:proofErr w:type="gramStart"/>
+      <w:r>
+        <w:rPr>
+          <w:rFonts w:ascii="Arial" w:eastAsia="Times New Roman" w:hAnsi="Arial" w:cs="Arial"/>
+          <w:color w:val="000000"/>
+          <w:lang w:val="en-US"/>
+        </w:rPr>
+        <w:t>aforementioned responsibilities</w:t>
+      </w:r>
+      <w:proofErr w:type="gramEnd"/>
+      <w:r>
+        <w:rPr>
+          <w:rFonts w:ascii="Arial" w:eastAsia="Times New Roman" w:hAnsi="Arial" w:cs="Arial"/>
+          <w:color w:val="000000"/>
+          <w:lang w:val="en-US"/>
+        </w:rPr>
+        <w:t>, all team members also have the following responsibilities:</w:t>
+      </w:r>
+    </w:p>
+    <w:p>
+      <w:pPr>
+        <w:pStyle w:val="ListParagraph"/>
+        <w:numPr>
+          <w:ilvl w:val="0"/>
+          <w:numId w:val="4"/>
+        </w:numPr>
+        <w:spacing w:after="0" w:line="240" w:lineRule="auto"/>
+        <w:rPr>
+          <w:rFonts w:ascii="Arial" w:eastAsia="Times New Roman" w:hAnsi="Arial" w:cs="Arial"/>
+          <w:color w:val="000000"/>
+          <w:lang w:val="en-US"/>
+        </w:rPr>
+      </w:pPr>
+      <w:r>
+        <w:rPr>
+          <w:rFonts w:ascii="Arial" w:eastAsia="Times New Roman" w:hAnsi="Arial" w:cs="Arial"/>
+          <w:color w:val="000000"/>
+          <w:lang w:val="en-US"/>
+        </w:rPr>
+        <w:t>Becoming familiar with the Google Documents API for Python</w:t>
+      </w:r>
+    </w:p>
+    <w:p>
+      <w:pPr>
+        <w:pStyle w:val="ListParagraph"/>
+        <w:numPr>
+          <w:ilvl w:val="0"/>
+          <w:numId w:val="4"/>
+        </w:numPr>
+        <w:spacing w:after="0" w:line="240" w:lineRule="auto"/>
+        <w:rPr>
+          <w:rFonts w:ascii="Arial" w:eastAsia="Times New Roman" w:hAnsi="Arial" w:cs="Arial"/>
+          <w:color w:val="000000"/>
+          <w:lang w:val="en-US"/>
+        </w:rPr>
+      </w:pPr>
+      <w:r>
+        <w:rPr>
+          <w:rFonts w:ascii="Arial" w:eastAsia="Times New Roman" w:hAnsi="Arial" w:cs="Arial"/>
+          <w:color w:val="000000"/>
+          <w:lang w:val="en-US"/>
+        </w:rPr>
+        <w:t>Review the code of other team members</w:t>
+      </w:r>
+    </w:p>
+    <w:p>
+      <w:pPr>
+        <w:pStyle w:val="ListParagraph"/>
+        <w:numPr>
+          <w:ilvl w:val="0"/>
+          <w:numId w:val="4"/>
+        </w:numPr>
+        <w:spacing w:after="0" w:line="240" w:lineRule="auto"/>
+        <w:rPr>
+          <w:rFonts w:ascii="Arial" w:eastAsia="Times New Roman" w:hAnsi="Arial" w:cs="Arial"/>
+          <w:color w:val="000000"/>
+          <w:lang w:val="en-US"/>
+        </w:rPr>
+      </w:pPr>
+    </w:p>
+    <w:p>
+      <w:pPr>
+        <w:spacing w:after="0" w:line="240" w:lineRule="auto"/>
+        <w:rPr>
+          <w:rFonts w:ascii="Times New Roman" w:eastAsia="Times New Roman" w:hAnsi="Times New Roman" w:cs="Times New Roman"/>
+          <w:sz w:val="24"/>
+          <w:szCs w:val="24"/>
+          <w:lang w:val="en-US"/>
+        </w:rPr>
+      </w:pPr>
+    </w:p>
+    <w:p>
+      <w:pPr>
+        <w:spacing w:after="0" w:line="240" w:lineRule="auto"/>
+        <w:rPr>
           <w:rFonts w:ascii="Times New Roman" w:eastAsia="Times New Roman" w:hAnsi="Times New Roman" w:cs="Times New Roman"/>
           <w:sz w:val="24"/>
           <w:szCs w:val="24"/>
@@ -899,16 +1311,7 @@
           <w:color w:val="000000"/>
           <w:lang w:val="en-US"/>
         </w:rPr>
-        <w:t xml:space="preserve">. Due to timetabling clashes, meetings will only occur biweekly. Furthermore, a hard deadline has been put in place for the completion of the project, meaning </w:t>
-      </w:r>
-      <w:r>
-        <w:rPr>
-          <w:rFonts w:ascii="Arial" w:eastAsia="Times New Roman" w:hAnsi="Arial" w:cs="Arial"/>
-          <w:color w:val="000000"/>
-          <w:lang w:val="en-US"/>
-        </w:rPr>
-        <w:lastRenderedPageBreak/>
-        <w:t>that there is no room to negotiate an extended deadline for additional features. The lengths of the sprints are also not of equal length, with the last being three weeks long.</w:t>
+        <w:t>. Due to timetabling clashes, meetings will only occur biweekly. Furthermore, a hard deadline has been put in place for the completion of the project, meaning that there is no room to negotiate an extended deadline for additional features. The lengths of the sprints are also not of equal length, with the last being three weeks long.</w:t>
       </w:r>
     </w:p>
     <w:p>
@@ -1208,6 +1611,7 @@
           <w:color w:val="000000"/>
           <w:lang w:val="en-US"/>
         </w:rPr>
+        <w:lastRenderedPageBreak/>
         <w:t>During the sprint retrospective, each team member will discuss their thoughts on the tasks that they had completed so that the team will know how each person fared with the tasks given to them. This will make it easier to determine the task allocation for the next sprint.</w:t>
       </w:r>
     </w:p>
@@ -1386,7 +1790,6 @@
           <w:color w:val="000000"/>
           <w:lang w:val="en-US"/>
         </w:rPr>
-        <w:lastRenderedPageBreak/>
         <w:t>Management of backlogs and backups will be conducted through the teams google drive folder.  A physical copy of the documents will be saved on all teammates personal devices with older revisions of the files also being saved.  A file will also be placed in the GIT repository as another form of redundancy.</w:t>
       </w:r>
     </w:p>
@@ -1473,8 +1876,6 @@
         </w:rPr>
         <w:br/>
       </w:r>
-      <w:bookmarkStart w:id="0" w:name="_GoBack"/>
-      <w:bookmarkEnd w:id="0"/>
     </w:p>
     <w:sectPr>
       <w:pgSz w:w="11906" w:h="16838"/>
@@ -1484,6 +1885,475 @@
     </w:sectPr>
   </w:body>
 </w:document>
+</file>
+
+<file path=word/numbering.xml><?xml version="1.0" encoding="utf-8"?>
+<w:numbering xmlns:wpc="http://schemas.microsoft.com/office/word/2010/wordprocessingCanvas" xmlns:cx="http://schemas.microsoft.com/office/drawing/2014/chartex" xmlns:cx1="http://schemas.microsoft.com/office/drawing/2015/9/8/chartex" xmlns:cx2="http://schemas.microsoft.com/office/drawing/2015/10/21/chartex" xmlns:cx3="http://schemas.microsoft.com/office/drawing/2016/5/9/chartex" xmlns:cx4="http://schemas.microsoft.com/office/drawing/2016/5/10/chartex" xmlns:cx5="http://schemas.microsoft.com/office/drawing/2016/5/11/chartex" xmlns:cx6="http://schemas.microsoft.com/office/drawing/2016/5/12/chartex" xmlns:cx7="http://schemas.microsoft.com/office/drawing/2016/5/13/chartex" xmlns:cx8="http://schemas.microsoft.com/office/drawing/2016/5/14/chartex" xmlns:mc="http://schemas.openxmlformats.org/markup-compatibility/2006" xmlns:aink="http://schemas.microsoft.com/office/drawing/2016/ink" xmlns:am3d="http://schemas.microsoft.com/office/drawing/2017/model3d" xmlns:o="urn:schemas-microsoft-com:office:office" xmlns:r="http://schemas.openxmlformats.org/officeDocument/2006/relationships" xmlns:m="http://schemas.openxmlformats.org/officeDocument/2006/math" xmlns:v="urn:schemas-microsoft-com:vml" xmlns:wp14="http://schemas.microsoft.com/office/word/2010/wordprocessingDrawing" xmlns:wp="http://schemas.openxmlformats.org/drawingml/2006/wordprocessingDrawing" xmlns:w10="urn:schemas-microsoft-com:office:word" xmlns:w="http://schemas.openxmlformats.org/wordprocessingml/2006/main" xmlns:w14="http://schemas.microsoft.com/office/word/2010/wordml" xmlns:w15="http://schemas.microsoft.com/office/word/2012/wordml" xmlns:w16cid="http://schemas.microsoft.com/office/word/2016/wordml/cid" xmlns:w16se="http://schemas.microsoft.com/office/word/2015/wordml/symex" xmlns:wpg="http://schemas.microsoft.com/office/word/2010/wordprocessingGroup" xmlns:wpi="http://schemas.microsoft.com/office/word/2010/wordprocessingInk" xmlns:wne="http://schemas.microsoft.com/office/word/2006/wordml" xmlns:wps="http://schemas.microsoft.com/office/word/2010/wordprocessingShape" mc:Ignorable="w14 w15 w16se w16cid wp14">
+  <w:abstractNum w:abstractNumId="0" w15:restartNumberingAfterBreak="0">
+    <w:nsid w:val="0D1E6484"/>
+    <w:multiLevelType w:val="hybridMultilevel"/>
+    <w:tmpl w:val="CBCCF698"/>
+    <w:lvl w:ilvl="0" w:tplc="04090001">
+      <w:start w:val="1"/>
+      <w:numFmt w:val="bullet"/>
+      <w:lvlText w:val=""/>
+      <w:lvlJc w:val="left"/>
+      <w:pPr>
+        <w:ind w:left="720" w:hanging="360"/>
+      </w:pPr>
+      <w:rPr>
+        <w:rFonts w:ascii="Symbol" w:hAnsi="Symbol" w:hint="default"/>
+      </w:rPr>
+    </w:lvl>
+    <w:lvl w:ilvl="1" w:tplc="04090003" w:tentative="1">
+      <w:start w:val="1"/>
+      <w:numFmt w:val="bullet"/>
+      <w:lvlText w:val="o"/>
+      <w:lvlJc w:val="left"/>
+      <w:pPr>
+        <w:ind w:left="1440" w:hanging="360"/>
+      </w:pPr>
+      <w:rPr>
+        <w:rFonts w:ascii="Courier New" w:hAnsi="Courier New" w:cs="Courier New" w:hint="default"/>
+      </w:rPr>
+    </w:lvl>
+    <w:lvl w:ilvl="2" w:tplc="04090005" w:tentative="1">
+      <w:start w:val="1"/>
+      <w:numFmt w:val="bullet"/>
+      <w:lvlText w:val=""/>
+      <w:lvlJc w:val="left"/>
+      <w:pPr>
+        <w:ind w:left="2160" w:hanging="360"/>
+      </w:pPr>
+      <w:rPr>
+        <w:rFonts w:ascii="Wingdings" w:hAnsi="Wingdings" w:hint="default"/>
+      </w:rPr>
+    </w:lvl>
+    <w:lvl w:ilvl="3" w:tplc="04090001" w:tentative="1">
+      <w:start w:val="1"/>
+      <w:numFmt w:val="bullet"/>
+      <w:lvlText w:val=""/>
+      <w:lvlJc w:val="left"/>
+      <w:pPr>
+        <w:ind w:left="2880" w:hanging="360"/>
+      </w:pPr>
+      <w:rPr>
+        <w:rFonts w:ascii="Symbol" w:hAnsi="Symbol" w:hint="default"/>
+      </w:rPr>
+    </w:lvl>
+    <w:lvl w:ilvl="4" w:tplc="04090003" w:tentative="1">
+      <w:start w:val="1"/>
+      <w:numFmt w:val="bullet"/>
+      <w:lvlText w:val="o"/>
+      <w:lvlJc w:val="left"/>
+      <w:pPr>
+        <w:ind w:left="3600" w:hanging="360"/>
+      </w:pPr>
+      <w:rPr>
+        <w:rFonts w:ascii="Courier New" w:hAnsi="Courier New" w:cs="Courier New" w:hint="default"/>
+      </w:rPr>
+    </w:lvl>
+    <w:lvl w:ilvl="5" w:tplc="04090005" w:tentative="1">
+      <w:start w:val="1"/>
+      <w:numFmt w:val="bullet"/>
+      <w:lvlText w:val=""/>
+      <w:lvlJc w:val="left"/>
+      <w:pPr>
+        <w:ind w:left="4320" w:hanging="360"/>
+      </w:pPr>
+      <w:rPr>
+        <w:rFonts w:ascii="Wingdings" w:hAnsi="Wingdings" w:hint="default"/>
+      </w:rPr>
+    </w:lvl>
+    <w:lvl w:ilvl="6" w:tplc="04090001" w:tentative="1">
+      <w:start w:val="1"/>
+      <w:numFmt w:val="bullet"/>
+      <w:lvlText w:val=""/>
+      <w:lvlJc w:val="left"/>
+      <w:pPr>
+        <w:ind w:left="5040" w:hanging="360"/>
+      </w:pPr>
+      <w:rPr>
+        <w:rFonts w:ascii="Symbol" w:hAnsi="Symbol" w:hint="default"/>
+      </w:rPr>
+    </w:lvl>
+    <w:lvl w:ilvl="7" w:tplc="04090003" w:tentative="1">
+      <w:start w:val="1"/>
+      <w:numFmt w:val="bullet"/>
+      <w:lvlText w:val="o"/>
+      <w:lvlJc w:val="left"/>
+      <w:pPr>
+        <w:ind w:left="5760" w:hanging="360"/>
+      </w:pPr>
+      <w:rPr>
+        <w:rFonts w:ascii="Courier New" w:hAnsi="Courier New" w:cs="Courier New" w:hint="default"/>
+      </w:rPr>
+    </w:lvl>
+    <w:lvl w:ilvl="8" w:tplc="04090005" w:tentative="1">
+      <w:start w:val="1"/>
+      <w:numFmt w:val="bullet"/>
+      <w:lvlText w:val=""/>
+      <w:lvlJc w:val="left"/>
+      <w:pPr>
+        <w:ind w:left="6480" w:hanging="360"/>
+      </w:pPr>
+      <w:rPr>
+        <w:rFonts w:ascii="Wingdings" w:hAnsi="Wingdings" w:hint="default"/>
+      </w:rPr>
+    </w:lvl>
+  </w:abstractNum>
+  <w:abstractNum w:abstractNumId="1" w15:restartNumberingAfterBreak="0">
+    <w:nsid w:val="333D63BD"/>
+    <w:multiLevelType w:val="hybridMultilevel"/>
+    <w:tmpl w:val="0E0AEA14"/>
+    <w:lvl w:ilvl="0" w:tplc="04090001">
+      <w:start w:val="1"/>
+      <w:numFmt w:val="bullet"/>
+      <w:lvlText w:val=""/>
+      <w:lvlJc w:val="left"/>
+      <w:pPr>
+        <w:ind w:left="720" w:hanging="360"/>
+      </w:pPr>
+      <w:rPr>
+        <w:rFonts w:ascii="Symbol" w:hAnsi="Symbol" w:hint="default"/>
+      </w:rPr>
+    </w:lvl>
+    <w:lvl w:ilvl="1" w:tplc="04090003" w:tentative="1">
+      <w:start w:val="1"/>
+      <w:numFmt w:val="bullet"/>
+      <w:lvlText w:val="o"/>
+      <w:lvlJc w:val="left"/>
+      <w:pPr>
+        <w:ind w:left="1440" w:hanging="360"/>
+      </w:pPr>
+      <w:rPr>
+        <w:rFonts w:ascii="Courier New" w:hAnsi="Courier New" w:cs="Courier New" w:hint="default"/>
+      </w:rPr>
+    </w:lvl>
+    <w:lvl w:ilvl="2" w:tplc="04090005" w:tentative="1">
+      <w:start w:val="1"/>
+      <w:numFmt w:val="bullet"/>
+      <w:lvlText w:val=""/>
+      <w:lvlJc w:val="left"/>
+      <w:pPr>
+        <w:ind w:left="2160" w:hanging="360"/>
+      </w:pPr>
+      <w:rPr>
+        <w:rFonts w:ascii="Wingdings" w:hAnsi="Wingdings" w:hint="default"/>
+      </w:rPr>
+    </w:lvl>
+    <w:lvl w:ilvl="3" w:tplc="04090001" w:tentative="1">
+      <w:start w:val="1"/>
+      <w:numFmt w:val="bullet"/>
+      <w:lvlText w:val=""/>
+      <w:lvlJc w:val="left"/>
+      <w:pPr>
+        <w:ind w:left="2880" w:hanging="360"/>
+      </w:pPr>
+      <w:rPr>
+        <w:rFonts w:ascii="Symbol" w:hAnsi="Symbol" w:hint="default"/>
+      </w:rPr>
+    </w:lvl>
+    <w:lvl w:ilvl="4" w:tplc="04090003" w:tentative="1">
+      <w:start w:val="1"/>
+      <w:numFmt w:val="bullet"/>
+      <w:lvlText w:val="o"/>
+      <w:lvlJc w:val="left"/>
+      <w:pPr>
+        <w:ind w:left="3600" w:hanging="360"/>
+      </w:pPr>
+      <w:rPr>
+        <w:rFonts w:ascii="Courier New" w:hAnsi="Courier New" w:cs="Courier New" w:hint="default"/>
+      </w:rPr>
+    </w:lvl>
+    <w:lvl w:ilvl="5" w:tplc="04090005" w:tentative="1">
+      <w:start w:val="1"/>
+      <w:numFmt w:val="bullet"/>
+      <w:lvlText w:val=""/>
+      <w:lvlJc w:val="left"/>
+      <w:pPr>
+        <w:ind w:left="4320" w:hanging="360"/>
+      </w:pPr>
+      <w:rPr>
+        <w:rFonts w:ascii="Wingdings" w:hAnsi="Wingdings" w:hint="default"/>
+      </w:rPr>
+    </w:lvl>
+    <w:lvl w:ilvl="6" w:tplc="04090001" w:tentative="1">
+      <w:start w:val="1"/>
+      <w:numFmt w:val="bullet"/>
+      <w:lvlText w:val=""/>
+      <w:lvlJc w:val="left"/>
+      <w:pPr>
+        <w:ind w:left="5040" w:hanging="360"/>
+      </w:pPr>
+      <w:rPr>
+        <w:rFonts w:ascii="Symbol" w:hAnsi="Symbol" w:hint="default"/>
+      </w:rPr>
+    </w:lvl>
+    <w:lvl w:ilvl="7" w:tplc="04090003" w:tentative="1">
+      <w:start w:val="1"/>
+      <w:numFmt w:val="bullet"/>
+      <w:lvlText w:val="o"/>
+      <w:lvlJc w:val="left"/>
+      <w:pPr>
+        <w:ind w:left="5760" w:hanging="360"/>
+      </w:pPr>
+      <w:rPr>
+        <w:rFonts w:ascii="Courier New" w:hAnsi="Courier New" w:cs="Courier New" w:hint="default"/>
+      </w:rPr>
+    </w:lvl>
+    <w:lvl w:ilvl="8" w:tplc="04090005" w:tentative="1">
+      <w:start w:val="1"/>
+      <w:numFmt w:val="bullet"/>
+      <w:lvlText w:val=""/>
+      <w:lvlJc w:val="left"/>
+      <w:pPr>
+        <w:ind w:left="6480" w:hanging="360"/>
+      </w:pPr>
+      <w:rPr>
+        <w:rFonts w:ascii="Wingdings" w:hAnsi="Wingdings" w:hint="default"/>
+      </w:rPr>
+    </w:lvl>
+  </w:abstractNum>
+  <w:abstractNum w:abstractNumId="2" w15:restartNumberingAfterBreak="0">
+    <w:nsid w:val="54800BEB"/>
+    <w:multiLevelType w:val="hybridMultilevel"/>
+    <w:tmpl w:val="E1A2B37A"/>
+    <w:lvl w:ilvl="0" w:tplc="04090001">
+      <w:start w:val="1"/>
+      <w:numFmt w:val="bullet"/>
+      <w:lvlText w:val=""/>
+      <w:lvlJc w:val="left"/>
+      <w:pPr>
+        <w:ind w:left="720" w:hanging="360"/>
+      </w:pPr>
+      <w:rPr>
+        <w:rFonts w:ascii="Symbol" w:hAnsi="Symbol" w:hint="default"/>
+      </w:rPr>
+    </w:lvl>
+    <w:lvl w:ilvl="1" w:tplc="04090003" w:tentative="1">
+      <w:start w:val="1"/>
+      <w:numFmt w:val="bullet"/>
+      <w:lvlText w:val="o"/>
+      <w:lvlJc w:val="left"/>
+      <w:pPr>
+        <w:ind w:left="1440" w:hanging="360"/>
+      </w:pPr>
+      <w:rPr>
+        <w:rFonts w:ascii="Courier New" w:hAnsi="Courier New" w:cs="Courier New" w:hint="default"/>
+      </w:rPr>
+    </w:lvl>
+    <w:lvl w:ilvl="2" w:tplc="04090005" w:tentative="1">
+      <w:start w:val="1"/>
+      <w:numFmt w:val="bullet"/>
+      <w:lvlText w:val=""/>
+      <w:lvlJc w:val="left"/>
+      <w:pPr>
+        <w:ind w:left="2160" w:hanging="360"/>
+      </w:pPr>
+      <w:rPr>
+        <w:rFonts w:ascii="Wingdings" w:hAnsi="Wingdings" w:hint="default"/>
+      </w:rPr>
+    </w:lvl>
+    <w:lvl w:ilvl="3" w:tplc="04090001" w:tentative="1">
+      <w:start w:val="1"/>
+      <w:numFmt w:val="bullet"/>
+      <w:lvlText w:val=""/>
+      <w:lvlJc w:val="left"/>
+      <w:pPr>
+        <w:ind w:left="2880" w:hanging="360"/>
+      </w:pPr>
+      <w:rPr>
+        <w:rFonts w:ascii="Symbol" w:hAnsi="Symbol" w:hint="default"/>
+      </w:rPr>
+    </w:lvl>
+    <w:lvl w:ilvl="4" w:tplc="04090003" w:tentative="1">
+      <w:start w:val="1"/>
+      <w:numFmt w:val="bullet"/>
+      <w:lvlText w:val="o"/>
+      <w:lvlJc w:val="left"/>
+      <w:pPr>
+        <w:ind w:left="3600" w:hanging="360"/>
+      </w:pPr>
+      <w:rPr>
+        <w:rFonts w:ascii="Courier New" w:hAnsi="Courier New" w:cs="Courier New" w:hint="default"/>
+      </w:rPr>
+    </w:lvl>
+    <w:lvl w:ilvl="5" w:tplc="04090005" w:tentative="1">
+      <w:start w:val="1"/>
+      <w:numFmt w:val="bullet"/>
+      <w:lvlText w:val=""/>
+      <w:lvlJc w:val="left"/>
+      <w:pPr>
+        <w:ind w:left="4320" w:hanging="360"/>
+      </w:pPr>
+      <w:rPr>
+        <w:rFonts w:ascii="Wingdings" w:hAnsi="Wingdings" w:hint="default"/>
+      </w:rPr>
+    </w:lvl>
+    <w:lvl w:ilvl="6" w:tplc="04090001" w:tentative="1">
+      <w:start w:val="1"/>
+      <w:numFmt w:val="bullet"/>
+      <w:lvlText w:val=""/>
+      <w:lvlJc w:val="left"/>
+      <w:pPr>
+        <w:ind w:left="5040" w:hanging="360"/>
+      </w:pPr>
+      <w:rPr>
+        <w:rFonts w:ascii="Symbol" w:hAnsi="Symbol" w:hint="default"/>
+      </w:rPr>
+    </w:lvl>
+    <w:lvl w:ilvl="7" w:tplc="04090003" w:tentative="1">
+      <w:start w:val="1"/>
+      <w:numFmt w:val="bullet"/>
+      <w:lvlText w:val="o"/>
+      <w:lvlJc w:val="left"/>
+      <w:pPr>
+        <w:ind w:left="5760" w:hanging="360"/>
+      </w:pPr>
+      <w:rPr>
+        <w:rFonts w:ascii="Courier New" w:hAnsi="Courier New" w:cs="Courier New" w:hint="default"/>
+      </w:rPr>
+    </w:lvl>
+    <w:lvl w:ilvl="8" w:tplc="04090005" w:tentative="1">
+      <w:start w:val="1"/>
+      <w:numFmt w:val="bullet"/>
+      <w:lvlText w:val=""/>
+      <w:lvlJc w:val="left"/>
+      <w:pPr>
+        <w:ind w:left="6480" w:hanging="360"/>
+      </w:pPr>
+      <w:rPr>
+        <w:rFonts w:ascii="Wingdings" w:hAnsi="Wingdings" w:hint="default"/>
+      </w:rPr>
+    </w:lvl>
+  </w:abstractNum>
+  <w:abstractNum w:abstractNumId="3" w15:restartNumberingAfterBreak="0">
+    <w:nsid w:val="7D963145"/>
+    <w:multiLevelType w:val="hybridMultilevel"/>
+    <w:tmpl w:val="A1560382"/>
+    <w:lvl w:ilvl="0" w:tplc="04090001">
+      <w:start w:val="1"/>
+      <w:numFmt w:val="bullet"/>
+      <w:lvlText w:val=""/>
+      <w:lvlJc w:val="left"/>
+      <w:pPr>
+        <w:ind w:left="720" w:hanging="360"/>
+      </w:pPr>
+      <w:rPr>
+        <w:rFonts w:ascii="Symbol" w:hAnsi="Symbol" w:hint="default"/>
+      </w:rPr>
+    </w:lvl>
+    <w:lvl w:ilvl="1" w:tplc="04090003" w:tentative="1">
+      <w:start w:val="1"/>
+      <w:numFmt w:val="bullet"/>
+      <w:lvlText w:val="o"/>
+      <w:lvlJc w:val="left"/>
+      <w:pPr>
+        <w:ind w:left="1440" w:hanging="360"/>
+      </w:pPr>
+      <w:rPr>
+        <w:rFonts w:ascii="Courier New" w:hAnsi="Courier New" w:cs="Courier New" w:hint="default"/>
+      </w:rPr>
+    </w:lvl>
+    <w:lvl w:ilvl="2" w:tplc="04090005" w:tentative="1">
+      <w:start w:val="1"/>
+      <w:numFmt w:val="bullet"/>
+      <w:lvlText w:val=""/>
+      <w:lvlJc w:val="left"/>
+      <w:pPr>
+        <w:ind w:left="2160" w:hanging="360"/>
+      </w:pPr>
+      <w:rPr>
+        <w:rFonts w:ascii="Wingdings" w:hAnsi="Wingdings" w:hint="default"/>
+      </w:rPr>
+    </w:lvl>
+    <w:lvl w:ilvl="3" w:tplc="04090001" w:tentative="1">
+      <w:start w:val="1"/>
+      <w:numFmt w:val="bullet"/>
+      <w:lvlText w:val=""/>
+      <w:lvlJc w:val="left"/>
+      <w:pPr>
+        <w:ind w:left="2880" w:hanging="360"/>
+      </w:pPr>
+      <w:rPr>
+        <w:rFonts w:ascii="Symbol" w:hAnsi="Symbol" w:hint="default"/>
+      </w:rPr>
+    </w:lvl>
+    <w:lvl w:ilvl="4" w:tplc="04090003" w:tentative="1">
+      <w:start w:val="1"/>
+      <w:numFmt w:val="bullet"/>
+      <w:lvlText w:val="o"/>
+      <w:lvlJc w:val="left"/>
+      <w:pPr>
+        <w:ind w:left="3600" w:hanging="360"/>
+      </w:pPr>
+      <w:rPr>
+        <w:rFonts w:ascii="Courier New" w:hAnsi="Courier New" w:cs="Courier New" w:hint="default"/>
+      </w:rPr>
+    </w:lvl>
+    <w:lvl w:ilvl="5" w:tplc="04090005" w:tentative="1">
+      <w:start w:val="1"/>
+      <w:numFmt w:val="bullet"/>
+      <w:lvlText w:val=""/>
+      <w:lvlJc w:val="left"/>
+      <w:pPr>
+        <w:ind w:left="4320" w:hanging="360"/>
+      </w:pPr>
+      <w:rPr>
+        <w:rFonts w:ascii="Wingdings" w:hAnsi="Wingdings" w:hint="default"/>
+      </w:rPr>
+    </w:lvl>
+    <w:lvl w:ilvl="6" w:tplc="04090001" w:tentative="1">
+      <w:start w:val="1"/>
+      <w:numFmt w:val="bullet"/>
+      <w:lvlText w:val=""/>
+      <w:lvlJc w:val="left"/>
+      <w:pPr>
+        <w:ind w:left="5040" w:hanging="360"/>
+      </w:pPr>
+      <w:rPr>
+        <w:rFonts w:ascii="Symbol" w:hAnsi="Symbol" w:hint="default"/>
+      </w:rPr>
+    </w:lvl>
+    <w:lvl w:ilvl="7" w:tplc="04090003" w:tentative="1">
+      <w:start w:val="1"/>
+      <w:numFmt w:val="bullet"/>
+      <w:lvlText w:val="o"/>
+      <w:lvlJc w:val="left"/>
+      <w:pPr>
+        <w:ind w:left="5760" w:hanging="360"/>
+      </w:pPr>
+      <w:rPr>
+        <w:rFonts w:ascii="Courier New" w:hAnsi="Courier New" w:cs="Courier New" w:hint="default"/>
+      </w:rPr>
+    </w:lvl>
+    <w:lvl w:ilvl="8" w:tplc="04090005" w:tentative="1">
+      <w:start w:val="1"/>
+      <w:numFmt w:val="bullet"/>
+      <w:lvlText w:val=""/>
+      <w:lvlJc w:val="left"/>
+      <w:pPr>
+        <w:ind w:left="6480" w:hanging="360"/>
+      </w:pPr>
+      <w:rPr>
+        <w:rFonts w:ascii="Wingdings" w:hAnsi="Wingdings" w:hint="default"/>
+      </w:rPr>
+    </w:lvl>
+  </w:abstractNum>
+  <w:num w:numId="1">
+    <w:abstractNumId w:val="0"/>
+  </w:num>
+  <w:num w:numId="2">
+    <w:abstractNumId w:val="3"/>
+  </w:num>
+  <w:num w:numId="3">
+    <w:abstractNumId w:val="2"/>
+  </w:num>
+  <w:num w:numId="4">
+    <w:abstractNumId w:val="1"/>
+  </w:num>
+</w:numbering>
 </file>
 
 <file path=word/styles.xml><?xml version="1.0" encoding="utf-8"?>
@@ -1946,6 +2816,17 @@
       <w:u w:val="single"/>
     </w:rPr>
   </w:style>
+  <w:style w:type="paragraph" w:styleId="ListParagraph">
+    <w:name w:val="List Paragraph"/>
+    <w:basedOn w:val="Normal"/>
+    <w:uiPriority w:val="34"/>
+    <w:qFormat/>
+    <w:rsid w:val="00C069EC"/>
+    <w:pPr>
+      <w:ind w:left="720"/>
+      <w:contextualSpacing/>
+    </w:pPr>
+  </w:style>
 </w:styles>
 </file>
 

</xml_diff>

<commit_message>
More stuff for responsibilities
</commit_message>
<xml_diff>
--- a/Inception/test submission pmp.docx
+++ b/Inception/test submission pmp.docx
@@ -451,17 +451,24 @@
           <w:rFonts w:ascii="Arial" w:eastAsia="Times New Roman" w:hAnsi="Arial" w:cs="Arial"/>
           <w:lang w:val="en-US"/>
         </w:rPr>
-        <w:t xml:space="preserve">Has the final say on the whether a feature is </w:t>
-      </w:r>
-      <w:proofErr w:type="gramStart"/>
-      <w:r>
-        <w:rPr>
-          <w:rFonts w:ascii="Arial" w:eastAsia="Times New Roman" w:hAnsi="Arial" w:cs="Arial"/>
-          <w:lang w:val="en-US"/>
-        </w:rPr>
-        <w:t>finished</w:t>
-      </w:r>
-      <w:proofErr w:type="gramEnd"/>
+        <w:t>H</w:t>
+      </w:r>
+      <w:r>
+        <w:rPr>
+          <w:rFonts w:ascii="Arial" w:eastAsia="Times New Roman" w:hAnsi="Arial" w:cs="Arial"/>
+          <w:lang w:val="en-US"/>
+        </w:rPr>
+        <w:t xml:space="preserve">as the final say on </w:t>
+      </w:r>
+      <w:bookmarkStart w:id="0" w:name="_GoBack"/>
+      <w:bookmarkEnd w:id="0"/>
+      <w:r>
+        <w:rPr>
+          <w:rFonts w:ascii="Arial" w:eastAsia="Times New Roman" w:hAnsi="Arial" w:cs="Arial"/>
+          <w:lang w:val="en-US"/>
+        </w:rPr>
+        <w:t>whether a feature is finished</w:t>
+      </w:r>
     </w:p>
     <w:p>
       <w:pPr>
@@ -718,8 +725,6 @@
         </w:rPr>
         <w:t>Aid in backlog refinement during product review</w:t>
       </w:r>
-      <w:bookmarkStart w:id="0" w:name="_GoBack"/>
-      <w:bookmarkEnd w:id="0"/>
     </w:p>
     <w:p>
       <w:pPr>

</xml_diff>

<commit_message>
finalised job allocation section
</commit_message>
<xml_diff>
--- a/Inception/test submission pmp.docx
+++ b/Inception/test submission pmp.docx
@@ -460,15 +460,22 @@
         </w:rPr>
         <w:t xml:space="preserve">as the final say on </w:t>
       </w:r>
-      <w:bookmarkStart w:id="0" w:name="_GoBack"/>
-      <w:bookmarkEnd w:id="0"/>
-      <w:r>
-        <w:rPr>
-          <w:rFonts w:ascii="Arial" w:eastAsia="Times New Roman" w:hAnsi="Arial" w:cs="Arial"/>
-          <w:lang w:val="en-US"/>
-        </w:rPr>
-        <w:t>whether a feature is finished</w:t>
-      </w:r>
+      <w:r>
+        <w:rPr>
+          <w:rFonts w:ascii="Arial" w:eastAsia="Times New Roman" w:hAnsi="Arial" w:cs="Arial"/>
+          <w:lang w:val="en-US"/>
+        </w:rPr>
+        <w:t xml:space="preserve">whether a feature is </w:t>
+      </w:r>
+      <w:proofErr w:type="gramStart"/>
+      <w:r>
+        <w:rPr>
+          <w:rFonts w:ascii="Arial" w:eastAsia="Times New Roman" w:hAnsi="Arial" w:cs="Arial"/>
+          <w:lang w:val="en-US"/>
+        </w:rPr>
+        <w:t>finished</w:t>
+      </w:r>
+      <w:proofErr w:type="gramEnd"/>
     </w:p>
     <w:p>
       <w:pPr>
@@ -1068,6 +1075,14 @@
           <w:color w:val="000000"/>
           <w:lang w:val="en-US"/>
         </w:rPr>
+        <w:t xml:space="preserve"> and implementing features stated by user stories</w:t>
+      </w:r>
+      <w:r>
+        <w:rPr>
+          <w:rFonts w:ascii="Arial" w:eastAsia="Times New Roman" w:hAnsi="Arial" w:cs="Arial"/>
+          <w:color w:val="000000"/>
+          <w:lang w:val="en-US"/>
+        </w:rPr>
         <w:t>, all team members also have the following responsibilities:</w:t>
       </w:r>
     </w:p>
@@ -1131,6 +1146,14 @@
           <w:lang w:val="en-US"/>
         </w:rPr>
       </w:pPr>
+      <w:r>
+        <w:rPr>
+          <w:rFonts w:ascii="Arial" w:eastAsia="Times New Roman" w:hAnsi="Arial" w:cs="Arial"/>
+          <w:color w:val="000000"/>
+          <w:lang w:val="en-US"/>
+        </w:rPr>
+        <w:t>Writing test cases for features that were created by the team member as well as other members</w:t>
+      </w:r>
     </w:p>
     <w:p>
       <w:pPr>
@@ -1485,92 +1508,6 @@
     <w:p>
       <w:pPr>
         <w:spacing w:after="0" w:line="240" w:lineRule="auto"/>
-        <w:rPr>
-          <w:rFonts w:ascii="Times New Roman" w:eastAsia="Times New Roman" w:hAnsi="Times New Roman" w:cs="Times New Roman"/>
-          <w:sz w:val="24"/>
-          <w:szCs w:val="24"/>
-          <w:lang w:val="en-US"/>
-        </w:rPr>
-      </w:pPr>
-      <w:r>
-        <w:rPr>
-          <w:rFonts w:ascii="Arial" w:eastAsia="Times New Roman" w:hAnsi="Arial" w:cs="Arial"/>
-          <w:color w:val="000000"/>
-          <w:lang w:val="en-US"/>
-        </w:rPr>
-        <w:t>(either)</w:t>
-      </w:r>
-    </w:p>
-    <w:p>
-      <w:pPr>
-        <w:spacing w:after="0" w:line="240" w:lineRule="auto"/>
-        <w:rPr>
-          <w:rFonts w:ascii="Times New Roman" w:eastAsia="Times New Roman" w:hAnsi="Times New Roman" w:cs="Times New Roman"/>
-          <w:sz w:val="24"/>
-          <w:szCs w:val="24"/>
-          <w:lang w:val="en-US"/>
-        </w:rPr>
-      </w:pPr>
-      <w:r>
-        <w:rPr>
-          <w:rFonts w:ascii="Arial" w:eastAsia="Times New Roman" w:hAnsi="Arial" w:cs="Arial"/>
-          <w:color w:val="000000"/>
-          <w:lang w:val="en-US"/>
-        </w:rPr>
-        <w:t xml:space="preserve">Team tasks will be allocated by way of a volunteer system.  If no team member volunteers for a specific </w:t>
-      </w:r>
-      <w:proofErr w:type="gramStart"/>
-      <w:r>
-        <w:rPr>
-          <w:rFonts w:ascii="Arial" w:eastAsia="Times New Roman" w:hAnsi="Arial" w:cs="Arial"/>
-          <w:color w:val="000000"/>
-          <w:lang w:val="en-US"/>
-        </w:rPr>
-        <w:t>task</w:t>
-      </w:r>
-      <w:proofErr w:type="gramEnd"/>
-      <w:r>
-        <w:rPr>
-          <w:rFonts w:ascii="Arial" w:eastAsia="Times New Roman" w:hAnsi="Arial" w:cs="Arial"/>
-          <w:color w:val="000000"/>
-          <w:lang w:val="en-US"/>
-        </w:rPr>
-        <w:t xml:space="preserve"> then the decision will come down to a democratic group decision where the best team member for the specific task will be discussed and eventually decided on.</w:t>
-      </w:r>
-    </w:p>
-    <w:p>
-      <w:pPr>
-        <w:spacing w:after="0" w:line="240" w:lineRule="auto"/>
-        <w:rPr>
-          <w:rFonts w:ascii="Times New Roman" w:eastAsia="Times New Roman" w:hAnsi="Times New Roman" w:cs="Times New Roman"/>
-          <w:sz w:val="24"/>
-          <w:szCs w:val="24"/>
-          <w:lang w:val="en-US"/>
-        </w:rPr>
-      </w:pPr>
-    </w:p>
-    <w:p>
-      <w:pPr>
-        <w:spacing w:after="0" w:line="240" w:lineRule="auto"/>
-        <w:rPr>
-          <w:rFonts w:ascii="Times New Roman" w:eastAsia="Times New Roman" w:hAnsi="Times New Roman" w:cs="Times New Roman"/>
-          <w:sz w:val="24"/>
-          <w:szCs w:val="24"/>
-          <w:lang w:val="en-US"/>
-        </w:rPr>
-      </w:pPr>
-      <w:r>
-        <w:rPr>
-          <w:rFonts w:ascii="Arial" w:eastAsia="Times New Roman" w:hAnsi="Arial" w:cs="Arial"/>
-          <w:color w:val="000000"/>
-          <w:lang w:val="en-US"/>
-        </w:rPr>
-        <w:t>(or)</w:t>
-      </w:r>
-    </w:p>
-    <w:p>
-      <w:pPr>
-        <w:spacing w:after="0" w:line="240" w:lineRule="auto"/>
         <w:jc w:val="both"/>
         <w:rPr>
           <w:rFonts w:ascii="Times New Roman" w:eastAsia="Times New Roman" w:hAnsi="Times New Roman" w:cs="Times New Roman"/>
@@ -1579,6 +1516,8 @@
           <w:lang w:val="en-US"/>
         </w:rPr>
       </w:pPr>
+      <w:bookmarkStart w:id="0" w:name="_GoBack"/>
+      <w:bookmarkEnd w:id="0"/>
       <w:r>
         <w:rPr>
           <w:rFonts w:ascii="Arial" w:eastAsia="Times New Roman" w:hAnsi="Arial" w:cs="Arial"/>
@@ -1616,7 +1555,6 @@
           <w:color w:val="000000"/>
           <w:lang w:val="en-US"/>
         </w:rPr>
-        <w:lastRenderedPageBreak/>
         <w:t>During the sprint retrospective, each team member will discuss their thoughts on the tasks that they had completed so that the team will know how each person fared with the tasks given to them. This will make it easier to determine the task allocation for the next sprint.</w:t>
       </w:r>
     </w:p>
@@ -1651,6 +1589,7 @@
           <w:szCs w:val="36"/>
           <w:lang w:val="en-US"/>
         </w:rPr>
+        <w:lastRenderedPageBreak/>
         <w:t>Progression Tracking</w:t>
       </w:r>
     </w:p>

</xml_diff>